<commit_message>
Uploaded chess-generator and modified version of Python-Easy-Chess-GUI.
</commit_message>
<xml_diff>
--- a/Submission/Report.docx
+++ b/Submission/Report.docx
@@ -670,14 +670,12 @@
         </w:rPr>
         <w:t xml:space="preserve"> </w:t>
       </w:r>
-      <w:proofErr w:type="spellStart"/>
       <w:r>
         <w:rPr>
           <w:rFonts w:cstheme="minorHAnsi"/>
         </w:rPr>
         <w:t>Keras</w:t>
       </w:r>
-      <w:proofErr w:type="spellEnd"/>
       <w:r>
         <w:rPr>
           <w:rFonts w:cstheme="minorHAnsi"/>
@@ -1425,7 +1423,6 @@
         </w:rPr>
         <w:t>‘</w:t>
       </w:r>
-      <w:proofErr w:type="gramStart"/>
       <w:r>
         <w:rPr>
           <w:rFonts w:cstheme="minorHAnsi"/>
@@ -1438,7 +1435,6 @@
         </w:rPr>
         <w:t>‘</w:t>
       </w:r>
-      <w:proofErr w:type="gramEnd"/>
       <w:r>
         <w:rPr>
           <w:rFonts w:cstheme="minorHAnsi"/>
@@ -2044,6 +2040,159 @@
       <w:pPr>
         <w:pStyle w:val="af3"/>
       </w:pPr>
+      <w:r>
+        <w:t xml:space="preserve">After looking into the process of generating the dataset </w:t>
+      </w:r>
+      <w:r>
+        <w:fldChar w:fldCharType="begin"/>
+      </w:r>
+      <w:r>
+        <w:instrText xml:space="preserve"> REF _Ref55579448 \r \h </w:instrText>
+      </w:r>
+      <w:r>
+        <w:fldChar w:fldCharType="separate"/>
+      </w:r>
+      <w:r>
+        <w:t>[9]</w:t>
+      </w:r>
+      <w:r>
+        <w:fldChar w:fldCharType="end"/>
+      </w:r>
+      <w:r>
+        <w:t xml:space="preserve">, we found that the data is generated by a C# application which uses 28 board images and 32 different themes of chess pieces, meaning that </w:t>
+      </w:r>
+      <w:r>
+        <w:lastRenderedPageBreak/>
+        <w:t>the board images contains identical backgrounds and chess pieces. Any image of the dataset could be split into 64 grids of 50 * 50 pixels</w:t>
+      </w:r>
+      <w:r>
+        <w:t xml:space="preserve"> </w:t>
+      </w:r>
+      <w:r>
+        <w:t xml:space="preserve">by </w:t>
+      </w:r>
+      <w:r>
+        <w:t>simpl</w:t>
+      </w:r>
+      <w:r>
+        <w:t>e</w:t>
+      </w:r>
+      <w:r>
+        <w:t xml:space="preserve"> array indexing</w:t>
+      </w:r>
+      <w:r>
+        <w:t>.</w:t>
+      </w:r>
+    </w:p>
+    <w:p>
+      <w:pPr>
+        <w:pStyle w:val="af3"/>
+      </w:pPr>
+    </w:p>
+    <w:p>
+      <w:pPr>
+        <w:pStyle w:val="af3"/>
+      </w:pPr>
+      <w:r>
+        <w:t>Creating Batches: the easy way, and the hard way.</w:t>
+      </w:r>
+    </w:p>
+    <w:p>
+      <w:pPr>
+        <w:pStyle w:val="af3"/>
+      </w:pPr>
+      <w:r>
+        <w:t>From the overview of the dataset, we could conclude that</w:t>
+      </w:r>
+      <w:r>
+        <w:t>,</w:t>
+      </w:r>
+      <w:r>
+        <w:t xml:space="preserve"> </w:t>
+      </w:r>
+      <w:r>
+        <w:t>t</w:t>
+      </w:r>
+      <w:r>
+        <w:t xml:space="preserve">o </w:t>
+      </w:r>
+      <w:r>
+        <w:t>creat</w:t>
+      </w:r>
+      <w:r>
+        <w:t>e</w:t>
+      </w:r>
+      <w:r>
+        <w:t xml:space="preserve"> batch</w:t>
+      </w:r>
+      <w:r>
+        <w:t>es</w:t>
+      </w:r>
+      <w:r>
+        <w:t xml:space="preserve"> for our TensorFlow convolutional neural network (</w:t>
+      </w:r>
+      <w:r>
+        <w:t>hereinafter referred to as</w:t>
+      </w:r>
+      <w:r>
+        <w:t xml:space="preserve"> CNN)</w:t>
+      </w:r>
+      <w:r>
+        <w:t xml:space="preserve">, the simplest way would be to split each image into 64 grids, and feed them to the training device (in our case, it is </w:t>
+      </w:r>
+      <w:r>
+        <w:t>a</w:t>
+      </w:r>
+      <w:r>
+        <w:t>n</w:t>
+      </w:r>
+      <w:r>
+        <w:t xml:space="preserve"> </w:t>
+      </w:r>
+      <w:r>
+        <w:t xml:space="preserve">Nvidia </w:t>
+      </w:r>
+      <w:r>
+        <w:t>GeForce graphics card).</w:t>
+      </w:r>
+      <w:r>
+        <w:t xml:space="preserve">  This way, the samples in each individual batch will be guaranteed to own the same theme</w:t>
+      </w:r>
+      <w:r>
+        <w:t>, thus facilitating our training.</w:t>
+      </w:r>
+    </w:p>
+    <w:p>
+      <w:pPr>
+        <w:pStyle w:val="af3"/>
+      </w:pPr>
+      <w:r>
+        <w:t xml:space="preserve">Yet the one-board-after-another way to create batches could slow down the pipeline to a great extent. As we divide the 80k images into 80k batches, </w:t>
+      </w:r>
+      <w:r>
+        <w:t xml:space="preserve">given </w:t>
+      </w:r>
+      <w:r>
+        <w:t>the performance overhead of copying data from CPU to GPU</w:t>
+      </w:r>
+      <w:r>
+        <w:t>, the training process took about 54 min to finish.</w:t>
+      </w:r>
+    </w:p>
+    <w:p>
+      <w:pPr>
+        <w:pStyle w:val="af3"/>
+      </w:pPr>
+    </w:p>
+    <w:p>
+      <w:pPr>
+        <w:pStyle w:val="af3"/>
+      </w:pPr>
+    </w:p>
+    <w:p>
+      <w:pPr>
+        <w:pStyle w:val="af3"/>
+      </w:pPr>
     </w:p>
     <w:p>
       <w:pPr>
@@ -2494,6 +2643,15 @@
           <w:u w:val="none"/>
         </w:rPr>
       </w:pPr>
+      <w:r>
+        <w:rPr>
+          <w:rStyle w:val="a3"/>
+          <w:rFonts w:cstheme="minorHAnsi"/>
+          <w:color w:val="auto"/>
+          <w:u w:val="none"/>
+        </w:rPr>
+        <w:t>Solem, Jan Erik. Programming Computer Vision with Python . 1st ed. Sebastopol, CA: O’Reilly, 2012. Print.</w:t>
+      </w:r>
     </w:p>
     <w:p>
       <w:pPr>
@@ -2505,7 +2663,6 @@
         <w:spacing w:after="0"/>
         <w:rPr>
           <w:rStyle w:val="a3"/>
-          <w:rFonts w:cstheme="minorHAnsi"/>
           <w:color w:val="auto"/>
           <w:u w:val="none"/>
         </w:rPr>
@@ -2513,31 +2670,10 @@
       <w:r>
         <w:rPr>
           <w:rStyle w:val="a3"/>
-          <w:rFonts w:cstheme="minorHAnsi"/>
           <w:color w:val="auto"/>
           <w:u w:val="none"/>
         </w:rPr>
-        <w:t xml:space="preserve">Solem, Jan Erik. Programming Computer Vision with </w:t>
-      </w:r>
-      <w:proofErr w:type="gramStart"/>
-      <w:r>
-        <w:rPr>
-          <w:rStyle w:val="a3"/>
-          <w:rFonts w:cstheme="minorHAnsi"/>
-          <w:color w:val="auto"/>
-          <w:u w:val="none"/>
-        </w:rPr>
-        <w:t>Python .</w:t>
-      </w:r>
-      <w:proofErr w:type="gramEnd"/>
-      <w:r>
-        <w:rPr>
-          <w:rStyle w:val="a3"/>
-          <w:rFonts w:cstheme="minorHAnsi"/>
-          <w:color w:val="auto"/>
-          <w:u w:val="none"/>
-        </w:rPr>
-        <w:t xml:space="preserve"> 1st ed. Sebastopol, CA: O’Reilly, 2012. Print.</w:t>
+        <w:t>Howse, Joseph. OpenCV Computer Vision with Python : Learn to Capture Videos, Manipulate Images, and Track Objects with Python Using the OpenCV Library . Birmingham: Packt Publishing, 2013. Print.</w:t>
       </w:r>
     </w:p>
     <w:p>
@@ -2554,50 +2690,24 @@
           <w:u w:val="none"/>
         </w:rPr>
       </w:pPr>
+      <w:bookmarkStart w:id="2" w:name="_Ref55579448"/>
       <w:r>
         <w:rPr>
           <w:rStyle w:val="a3"/>
           <w:color w:val="auto"/>
           <w:u w:val="none"/>
         </w:rPr>
-        <w:t xml:space="preserve">Howse, Joseph. OpenCV Computer Vision with </w:t>
-      </w:r>
-      <w:proofErr w:type="gramStart"/>
-      <w:r>
-        <w:rPr>
-          <w:rStyle w:val="a3"/>
-          <w:color w:val="auto"/>
-          <w:u w:val="none"/>
-        </w:rPr>
-        <w:t>Python :</w:t>
-      </w:r>
-      <w:proofErr w:type="gramEnd"/>
-      <w:r>
-        <w:rPr>
-          <w:rStyle w:val="a3"/>
-          <w:color w:val="auto"/>
-          <w:u w:val="none"/>
-        </w:rPr>
-        <w:t xml:space="preserve"> Learn to Capture Videos, Manipulate Images, and Track Objects with Python Using the OpenCV Library . Birmingham: </w:t>
-      </w:r>
-      <w:proofErr w:type="spellStart"/>
-      <w:r>
-        <w:rPr>
-          <w:rStyle w:val="a3"/>
-          <w:color w:val="auto"/>
-          <w:u w:val="none"/>
-        </w:rPr>
-        <w:t>Packt</w:t>
-      </w:r>
-      <w:proofErr w:type="spellEnd"/>
-      <w:r>
-        <w:rPr>
-          <w:rStyle w:val="a3"/>
-          <w:color w:val="auto"/>
-          <w:u w:val="none"/>
-        </w:rPr>
-        <w:t xml:space="preserve"> Publishing, 2013. Print.</w:t>
-      </w:r>
+        <w:t xml:space="preserve">chess-generator, GitHub project, </w:t>
+      </w:r>
+      <w:hyperlink r:id="rId33" w:history="1">
+        <w:r>
+          <w:rPr>
+            <w:rStyle w:val="a3"/>
+          </w:rPr>
+          <w:t>https://github.com/koryakinp/chess-generator</w:t>
+        </w:r>
+      </w:hyperlink>
+      <w:bookmarkEnd w:id="2"/>
     </w:p>
     <w:p>
       <w:pPr>
@@ -2620,7 +2730,7 @@
       <w:r>
         <w:t xml:space="preserve">(r2.3) API documentation, </w:t>
       </w:r>
-      <w:hyperlink r:id="rId33" w:history="1">
+      <w:hyperlink r:id="rId34" w:history="1">
         <w:r>
           <w:rPr>
             <w:rStyle w:val="a3"/>
@@ -2677,11 +2787,6 @@
     </w:p>
     <w:p>
       <w:pPr>
-        <w:pStyle w:val="a5"/>
-        <w:numPr>
-          <w:ilvl w:val="1"/>
-          <w:numId w:val="2"/>
-        </w:numPr>
         <w:spacing w:after="0"/>
         <w:rPr>
           <w:rFonts w:cstheme="minorHAnsi"/>
@@ -2978,11 +3083,6 @@
     </w:p>
     <w:p>
       <w:pPr>
-        <w:pStyle w:val="a5"/>
-        <w:numPr>
-          <w:ilvl w:val="1"/>
-          <w:numId w:val="2"/>
-        </w:numPr>
         <w:spacing w:after="0"/>
         <w:rPr>
           <w:rFonts w:cstheme="minorHAnsi"/>
@@ -3336,7 +3436,7 @@
                 <w:szCs w:val="24"/>
               </w:rPr>
             </w:pPr>
-            <w:hyperlink r:id="rId34" w:history="1">
+            <w:hyperlink r:id="rId35" w:history="1">
               <w:r>
                 <w:rPr>
                   <w:rStyle w:val="a3"/>
@@ -3610,10 +3710,16 @@
                 <w:sz w:val="24"/>
                 <w:szCs w:val="24"/>
               </w:rPr>
-              <w:t xml:space="preserve">Page 161- Chapter </w:t>
+              <w:t xml:space="preserve">Page 161- Chapter 6  - clustering method to group images base on similarity or content </w:t>
             </w:r>
-            <w:proofErr w:type="gramStart"/>
-            <w:r>
+          </w:p>
+          <w:p>
+            <w:pPr>
+              <w:pStyle w:val="1"/>
+              <w:shd w:val="clear" w:color="auto" w:fill="FFFFFF"/>
+              <w:spacing w:before="0" w:beforeAutospacing="0" w:after="0" w:afterAutospacing="0"/>
+              <w:textAlignment w:val="baseline"/>
+              <w:outlineLvl w:val="0"/>
               <w:rPr>
                 <w:rFonts w:asciiTheme="minorHAnsi" w:hAnsiTheme="minorHAnsi" w:cstheme="minorHAnsi"/>
                 <w:b w:val="0"/>
@@ -3622,9 +3728,7 @@
                 <w:sz w:val="24"/>
                 <w:szCs w:val="24"/>
               </w:rPr>
-              <w:t>6  -</w:t>
-            </w:r>
-            <w:proofErr w:type="gramEnd"/>
+            </w:pPr>
             <w:r>
               <w:rPr>
                 <w:rFonts w:asciiTheme="minorHAnsi" w:hAnsiTheme="minorHAnsi" w:cstheme="minorHAnsi"/>
@@ -3634,7 +3738,7 @@
                 <w:sz w:val="24"/>
                 <w:szCs w:val="24"/>
               </w:rPr>
-              <w:t xml:space="preserve"> clustering method to group images base on similarity or content </w:t>
+              <w:t xml:space="preserve">Page 215 - Classifying images - hand gesture recognition </w:t>
             </w:r>
           </w:p>
           <w:p>
@@ -3662,7 +3766,7 @@
                 <w:sz w:val="24"/>
                 <w:szCs w:val="24"/>
               </w:rPr>
-              <w:t xml:space="preserve">Page 215 - Classifying images - hand gesture recognition </w:t>
+              <w:t>Page 226 – SVM</w:t>
             </w:r>
           </w:p>
           <w:p>
@@ -3690,7 +3794,7 @@
                 <w:sz w:val="24"/>
                 <w:szCs w:val="24"/>
               </w:rPr>
-              <w:t>Page 226 – SVM</w:t>
+              <w:t>Page 228 - Optical Character Recognition</w:t>
             </w:r>
           </w:p>
           <w:p>
@@ -3718,7 +3822,7 @@
                 <w:sz w:val="24"/>
                 <w:szCs w:val="24"/>
               </w:rPr>
-              <w:t>Page 228 - Optical Character Recognition</w:t>
+              <w:t>Page 232  - Rectifying images ( this should be useful)</w:t>
             </w:r>
           </w:p>
           <w:p>
@@ -3746,107 +3850,7 @@
                 <w:sz w:val="24"/>
                 <w:szCs w:val="24"/>
               </w:rPr>
-              <w:t xml:space="preserve">Page </w:t>
-            </w:r>
-            <w:proofErr w:type="gramStart"/>
-            <w:r>
-              <w:rPr>
-                <w:rFonts w:asciiTheme="minorHAnsi" w:hAnsiTheme="minorHAnsi" w:cstheme="minorHAnsi"/>
-                <w:b w:val="0"/>
-                <w:bCs w:val="0"/>
-                <w:color w:val="3D3B49"/>
-                <w:sz w:val="24"/>
-                <w:szCs w:val="24"/>
-              </w:rPr>
-              <w:t>232  -</w:t>
-            </w:r>
-            <w:proofErr w:type="gramEnd"/>
-            <w:r>
-              <w:rPr>
-                <w:rFonts w:asciiTheme="minorHAnsi" w:hAnsiTheme="minorHAnsi" w:cstheme="minorHAnsi"/>
-                <w:b w:val="0"/>
-                <w:bCs w:val="0"/>
-                <w:color w:val="3D3B49"/>
-                <w:sz w:val="24"/>
-                <w:szCs w:val="24"/>
-              </w:rPr>
-              <w:t xml:space="preserve"> Rectifying images ( this should be useful)</w:t>
-            </w:r>
-          </w:p>
-          <w:p>
-            <w:pPr>
-              <w:pStyle w:val="1"/>
-              <w:shd w:val="clear" w:color="auto" w:fill="FFFFFF"/>
-              <w:spacing w:before="0" w:beforeAutospacing="0" w:after="0" w:afterAutospacing="0"/>
-              <w:textAlignment w:val="baseline"/>
-              <w:outlineLvl w:val="0"/>
-              <w:rPr>
-                <w:rFonts w:asciiTheme="minorHAnsi" w:hAnsiTheme="minorHAnsi" w:cstheme="minorHAnsi"/>
-                <w:b w:val="0"/>
-                <w:bCs w:val="0"/>
-                <w:color w:val="3D3B49"/>
-                <w:sz w:val="24"/>
-                <w:szCs w:val="24"/>
-              </w:rPr>
-            </w:pPr>
-            <w:r>
-              <w:rPr>
-                <w:rFonts w:asciiTheme="minorHAnsi" w:hAnsiTheme="minorHAnsi" w:cstheme="minorHAnsi"/>
-                <w:b w:val="0"/>
-                <w:bCs w:val="0"/>
-                <w:color w:val="3D3B49"/>
-                <w:sz w:val="24"/>
-                <w:szCs w:val="24"/>
-              </w:rPr>
-              <w:t xml:space="preserve">Page 237 Image Segmentation + page 251 - normalized cuts </w:t>
-            </w:r>
-            <w:proofErr w:type="gramStart"/>
-            <w:r>
-              <w:rPr>
-                <w:rFonts w:asciiTheme="minorHAnsi" w:hAnsiTheme="minorHAnsi" w:cstheme="minorHAnsi"/>
-                <w:b w:val="0"/>
-                <w:bCs w:val="0"/>
-                <w:color w:val="3D3B49"/>
-                <w:sz w:val="24"/>
-                <w:szCs w:val="24"/>
-              </w:rPr>
-              <w:t>algorithm.+</w:t>
-            </w:r>
-            <w:proofErr w:type="gramEnd"/>
-            <w:r>
-              <w:rPr>
-                <w:rFonts w:asciiTheme="minorHAnsi" w:hAnsiTheme="minorHAnsi" w:cstheme="minorHAnsi"/>
-                <w:b w:val="0"/>
-                <w:bCs w:val="0"/>
-                <w:color w:val="3D3B49"/>
-                <w:sz w:val="24"/>
-                <w:szCs w:val="24"/>
-              </w:rPr>
-              <w:t xml:space="preserve"> Page 255 Examples image segmentation by minimizing the Chan-</w:t>
-            </w:r>
-            <w:proofErr w:type="spellStart"/>
-            <w:r>
-              <w:rPr>
-                <w:rFonts w:asciiTheme="minorHAnsi" w:hAnsiTheme="minorHAnsi" w:cstheme="minorHAnsi"/>
-                <w:b w:val="0"/>
-                <w:bCs w:val="0"/>
-                <w:color w:val="3D3B49"/>
-                <w:sz w:val="24"/>
-                <w:szCs w:val="24"/>
-              </w:rPr>
-              <w:t>Vese</w:t>
-            </w:r>
-            <w:proofErr w:type="spellEnd"/>
-            <w:r>
-              <w:rPr>
-                <w:rFonts w:asciiTheme="minorHAnsi" w:hAnsiTheme="minorHAnsi" w:cstheme="minorHAnsi"/>
-                <w:b w:val="0"/>
-                <w:bCs w:val="0"/>
-                <w:color w:val="3D3B49"/>
-                <w:sz w:val="24"/>
-                <w:szCs w:val="24"/>
-              </w:rPr>
-              <w:t xml:space="preserve"> model using ROF de-noising.</w:t>
+              <w:t>Page 237 Image Segmentation + page 251 - normalized cuts algorithm.+ Page 255 Examples image segmentation by minimizing the Chan-Vese model using ROF de-noising.</w:t>
             </w:r>
           </w:p>
           <w:p>
@@ -3884,60 +3888,6 @@
                 <w:rFonts w:cstheme="minorHAnsi"/>
               </w:rPr>
               <w:t xml:space="preserve">Book: </w:t>
-            </w:r>
-          </w:p>
-          <w:p>
-            <w:pPr>
-              <w:rPr>
-                <w:rFonts w:cstheme="minorHAnsi"/>
-              </w:rPr>
-            </w:pPr>
-          </w:p>
-          <w:p>
-            <w:pPr>
-              <w:pStyle w:val="3"/>
-              <w:shd w:val="clear" w:color="auto" w:fill="FFFFFF"/>
-              <w:spacing w:before="0"/>
-              <w:outlineLvl w:val="2"/>
-              <w:rPr>
-                <w:rFonts w:asciiTheme="minorHAnsi" w:hAnsiTheme="minorHAnsi" w:cstheme="minorHAnsi"/>
-                <w:color w:val="44707B"/>
-              </w:rPr>
-            </w:pPr>
-            <w:hyperlink r:id="rId35" w:history="1">
-              <w:r>
-                <w:rPr>
-                  <w:rStyle w:val="a3"/>
-                  <w:rFonts w:asciiTheme="minorHAnsi" w:hAnsiTheme="minorHAnsi" w:cstheme="minorHAnsi"/>
-                  <w:color w:val="CE3D20"/>
-                </w:rPr>
-                <w:t>OpenCV computer vision with Python</w:t>
-              </w:r>
-            </w:hyperlink>
-          </w:p>
-          <w:p>
-            <w:pPr>
-              <w:rPr>
-                <w:rFonts w:cstheme="minorHAnsi"/>
-              </w:rPr>
-            </w:pPr>
-          </w:p>
-        </w:tc>
-        <w:tc>
-          <w:tcPr>
-            <w:tcW w:w="7190" w:type="dxa"/>
-          </w:tcPr>
-          <w:p>
-            <w:pPr>
-              <w:rPr>
-                <w:rFonts w:cstheme="minorHAnsi"/>
-              </w:rPr>
-            </w:pPr>
-            <w:r>
-              <w:rPr>
-                <w:rFonts w:cstheme="minorHAnsi"/>
-              </w:rPr>
-              <w:t>We can find online version at university library</w:t>
             </w:r>
           </w:p>
           <w:p>
@@ -3976,6 +3926,60 @@
               </w:rPr>
             </w:pPr>
           </w:p>
+        </w:tc>
+        <w:tc>
+          <w:tcPr>
+            <w:tcW w:w="7190" w:type="dxa"/>
+          </w:tcPr>
+          <w:p>
+            <w:pPr>
+              <w:rPr>
+                <w:rFonts w:cstheme="minorHAnsi"/>
+              </w:rPr>
+            </w:pPr>
+            <w:r>
+              <w:rPr>
+                <w:rFonts w:cstheme="minorHAnsi"/>
+              </w:rPr>
+              <w:t>We can find online version at university library</w:t>
+            </w:r>
+          </w:p>
+          <w:p>
+            <w:pPr>
+              <w:rPr>
+                <w:rFonts w:cstheme="minorHAnsi"/>
+              </w:rPr>
+            </w:pPr>
+          </w:p>
+          <w:p>
+            <w:pPr>
+              <w:pStyle w:val="3"/>
+              <w:shd w:val="clear" w:color="auto" w:fill="FFFFFF"/>
+              <w:spacing w:before="0"/>
+              <w:outlineLvl w:val="2"/>
+              <w:rPr>
+                <w:rFonts w:asciiTheme="minorHAnsi" w:hAnsiTheme="minorHAnsi" w:cstheme="minorHAnsi"/>
+                <w:color w:val="44707B"/>
+              </w:rPr>
+            </w:pPr>
+            <w:hyperlink r:id="rId37" w:history="1">
+              <w:r>
+                <w:rPr>
+                  <w:rStyle w:val="a3"/>
+                  <w:rFonts w:asciiTheme="minorHAnsi" w:hAnsiTheme="minorHAnsi" w:cstheme="minorHAnsi"/>
+                  <w:color w:val="CE3D20"/>
+                </w:rPr>
+                <w:t>OpenCV computer vision with Python</w:t>
+              </w:r>
+            </w:hyperlink>
+          </w:p>
+          <w:p>
+            <w:pPr>
+              <w:rPr>
+                <w:rFonts w:cstheme="minorHAnsi"/>
+              </w:rPr>
+            </w:pPr>
+          </w:p>
           <w:p>
             <w:pPr>
               <w:rPr>
@@ -4014,7 +4018,7 @@
                 <w:rFonts w:cstheme="minorHAnsi"/>
               </w:rPr>
             </w:pPr>
-            <w:hyperlink r:id="rId37" w:history="1">
+            <w:hyperlink r:id="rId38" w:history="1">
               <w:r>
                 <w:rPr>
                   <w:rStyle w:val="a3"/>
@@ -4151,7 +4155,7 @@
                 <w:color w:val="C00000"/>
               </w:rPr>
             </w:pPr>
-            <w:hyperlink r:id="rId38" w:history="1">
+            <w:hyperlink r:id="rId39" w:history="1">
               <w:r>
                 <w:rPr>
                   <w:rStyle w:val="a3"/>
@@ -4174,7 +4178,7 @@
                 <w:rFonts w:cstheme="minorHAnsi"/>
               </w:rPr>
             </w:pPr>
-            <w:hyperlink r:id="rId39" w:history="1">
+            <w:hyperlink r:id="rId40" w:history="1">
               <w:r>
                 <w:rPr>
                   <w:rStyle w:val="a3"/>
@@ -4190,7 +4194,7 @@
                 <w:rFonts w:cstheme="minorHAnsi"/>
               </w:rPr>
             </w:pPr>
-            <w:hyperlink r:id="rId40" w:history="1">
+            <w:hyperlink r:id="rId41" w:history="1">
               <w:r>
                 <w:rPr>
                   <w:rStyle w:val="a3"/>
@@ -4206,7 +4210,7 @@
                 <w:rFonts w:cstheme="minorHAnsi"/>
               </w:rPr>
             </w:pPr>
-            <w:hyperlink r:id="rId41" w:history="1">
+            <w:hyperlink r:id="rId42" w:history="1">
               <w:r>
                 <w:rPr>
                   <w:rStyle w:val="a3"/>
@@ -4271,7 +4275,7 @@
                 <w:color w:val="FF0000"/>
               </w:rPr>
             </w:pPr>
-            <w:hyperlink r:id="rId42" w:history="1">
+            <w:hyperlink r:id="rId43" w:history="1">
               <w:r>
                 <w:rPr>
                   <w:rStyle w:val="a3"/>
@@ -4997,15 +5001,18 @@
   <w:abstractNum w:abstractNumId="5" w15:restartNumberingAfterBreak="0">
     <w:nsid w:val="38E0399A"/>
     <w:multiLevelType w:val="multilevel"/>
-    <w:tmpl w:val="0C09001F"/>
+    <w:tmpl w:val="F34EB118"/>
     <w:lvl w:ilvl="0">
       <w:start w:val="1"/>
       <w:numFmt w:val="decimal"/>
-      <w:lvlText w:val="%1."/>
+      <w:lvlText w:val="[%1]."/>
       <w:lvlJc w:val="left"/>
       <w:pPr>
         <w:ind w:left="360" w:hanging="360"/>
       </w:pPr>
+      <w:rPr>
+        <w:rFonts w:hint="eastAsia"/>
+      </w:rPr>
     </w:lvl>
     <w:lvl w:ilvl="1">
       <w:start w:val="1"/>

</xml_diff>

<commit_message>
1. Theme manager added. Now we can chage theme in and out of game sessions. 2. Imported Classifiers into chess gui. 3. Added CDrill 1800 and Stockfish as Engines. The default engines provided by the author would not work (at least on my machine). TODO: 1. render board to image file or np.array, call classifier.predict to get FEN. 2. test stability on another machine. 3. add board theme manager (if we had that time)
</commit_message>
<xml_diff>
--- a/Submission/Report.docx
+++ b/Submission/Report.docx
@@ -152,7 +152,25 @@
           <w:color w:val="FF0000"/>
           <w:lang w:val="en-AU"/>
         </w:rPr>
-        <w:t>, Jinxuan Yang</w:t>
+        <w:t xml:space="preserve">, </w:t>
+      </w:r>
+      <w:proofErr w:type="spellStart"/>
+      <w:r>
+        <w:rPr>
+          <w:rFonts w:asciiTheme="minorHAnsi" w:hAnsiTheme="minorHAnsi" w:cstheme="minorHAnsi"/>
+          <w:color w:val="FF0000"/>
+          <w:lang w:val="en-AU"/>
+        </w:rPr>
+        <w:t>Jinxuan</w:t>
+      </w:r>
+      <w:proofErr w:type="spellEnd"/>
+      <w:r>
+        <w:rPr>
+          <w:rFonts w:asciiTheme="minorHAnsi" w:hAnsiTheme="minorHAnsi" w:cstheme="minorHAnsi"/>
+          <w:color w:val="FF0000"/>
+          <w:lang w:val="en-AU"/>
+        </w:rPr>
+        <w:t xml:space="preserve"> Yang</w:t>
       </w:r>
       <w:r>
         <w:rPr>
@@ -670,12 +688,14 @@
         </w:rPr>
         <w:t xml:space="preserve"> </w:t>
       </w:r>
+      <w:proofErr w:type="spellStart"/>
       <w:r>
         <w:rPr>
           <w:rFonts w:cstheme="minorHAnsi"/>
         </w:rPr>
         <w:t>Keras</w:t>
       </w:r>
+      <w:proofErr w:type="spellEnd"/>
       <w:r>
         <w:rPr>
           <w:rFonts w:cstheme="minorHAnsi"/>
@@ -1913,6 +1933,7 @@
         </w:rPr>
         <w:t xml:space="preserve">Images firstly are read into python using </w:t>
       </w:r>
+      <w:proofErr w:type="spellStart"/>
       <w:r>
         <w:rPr>
           <w:rFonts w:cstheme="minorHAnsi"/>
@@ -1925,6 +1946,7 @@
         </w:rPr>
         <w:t>.imread</w:t>
       </w:r>
+      <w:proofErr w:type="spellEnd"/>
       <w:r>
         <w:rPr>
           <w:rFonts w:cstheme="minorHAnsi"/>
@@ -2643,6 +2665,7 @@
           <w:u w:val="none"/>
         </w:rPr>
       </w:pPr>
+      <w:proofErr w:type="spellStart"/>
       <w:r>
         <w:rPr>
           <w:rStyle w:val="a3"/>
@@ -2650,7 +2673,17 @@
           <w:color w:val="auto"/>
           <w:u w:val="none"/>
         </w:rPr>
-        <w:t>Solem, Jan Erik. Programming Computer Vision with Python . 1st ed. Sebastopol, CA: O’Reilly, 2012. Print.</w:t>
+        <w:t>Solem</w:t>
+      </w:r>
+      <w:proofErr w:type="spellEnd"/>
+      <w:r>
+        <w:rPr>
+          <w:rStyle w:val="a3"/>
+          <w:rFonts w:cstheme="minorHAnsi"/>
+          <w:color w:val="auto"/>
+          <w:u w:val="none"/>
+        </w:rPr>
+        <w:t>, Jan Erik. Programming Computer Vision with Python . 1st ed. Sebastopol, CA: O’Reilly, 2012. Print.</w:t>
       </w:r>
     </w:p>
     <w:p>
@@ -2667,13 +2700,41 @@
           <w:u w:val="none"/>
         </w:rPr>
       </w:pPr>
+      <w:proofErr w:type="spellStart"/>
       <w:r>
         <w:rPr>
           <w:rStyle w:val="a3"/>
           <w:color w:val="auto"/>
           <w:u w:val="none"/>
         </w:rPr>
-        <w:t>Howse, Joseph. OpenCV Computer Vision with Python : Learn to Capture Videos, Manipulate Images, and Track Objects with Python Using the OpenCV Library . Birmingham: Packt Publishing, 2013. Print.</w:t>
+        <w:t>Howse</w:t>
+      </w:r>
+      <w:proofErr w:type="spellEnd"/>
+      <w:r>
+        <w:rPr>
+          <w:rStyle w:val="a3"/>
+          <w:color w:val="auto"/>
+          <w:u w:val="none"/>
+        </w:rPr>
+        <w:t xml:space="preserve">, Joseph. OpenCV Computer Vision with Python : Learn to Capture Videos, Manipulate Images, and Track Objects with Python Using the OpenCV Library . Birmingham: </w:t>
+      </w:r>
+      <w:proofErr w:type="spellStart"/>
+      <w:r>
+        <w:rPr>
+          <w:rStyle w:val="a3"/>
+          <w:color w:val="auto"/>
+          <w:u w:val="none"/>
+        </w:rPr>
+        <w:t>Packt</w:t>
+      </w:r>
+      <w:proofErr w:type="spellEnd"/>
+      <w:r>
+        <w:rPr>
+          <w:rStyle w:val="a3"/>
+          <w:color w:val="auto"/>
+          <w:u w:val="none"/>
+        </w:rPr>
+        <w:t xml:space="preserve"> Publishing, 2013. Print.</w:t>
       </w:r>
     </w:p>
     <w:p>
@@ -2717,6 +2778,11 @@
           <w:numId w:val="2"/>
         </w:numPr>
         <w:spacing w:after="0"/>
+        <w:rPr>
+          <w:rStyle w:val="a3"/>
+          <w:color w:val="auto"/>
+          <w:u w:val="none"/>
+        </w:rPr>
       </w:pPr>
       <w:r>
         <w:t>Tensor</w:t>
@@ -2736,6 +2802,27 @@
             <w:rStyle w:val="a3"/>
           </w:rPr>
           <w:t>https://www.tensorflow.org/api_docs/python/tf</w:t>
+        </w:r>
+      </w:hyperlink>
+    </w:p>
+    <w:p>
+      <w:pPr>
+        <w:pStyle w:val="a5"/>
+        <w:numPr>
+          <w:ilvl w:val="0"/>
+          <w:numId w:val="2"/>
+        </w:numPr>
+        <w:spacing w:after="0"/>
+      </w:pPr>
+      <w:r>
+        <w:t xml:space="preserve">Stockfish, UCI Chess engine, </w:t>
+      </w:r>
+      <w:hyperlink r:id="rId35" w:history="1">
+        <w:r>
+          <w:rPr>
+            <w:rStyle w:val="a3"/>
+          </w:rPr>
+          <w:t>https://github.com/official-stockfish/Stockfish</w:t>
         </w:r>
       </w:hyperlink>
     </w:p>
@@ -3253,11 +3340,19 @@
           <w:rFonts w:cstheme="minorHAnsi"/>
         </w:rPr>
       </w:pPr>
-      <w:r>
-        <w:rPr>
-          <w:rFonts w:cstheme="minorHAnsi"/>
-        </w:rPr>
-        <w:t>Jinxuan Yang () – 33%</w:t>
+      <w:proofErr w:type="spellStart"/>
+      <w:r>
+        <w:rPr>
+          <w:rFonts w:cstheme="minorHAnsi"/>
+        </w:rPr>
+        <w:t>Jinxuan</w:t>
+      </w:r>
+      <w:proofErr w:type="spellEnd"/>
+      <w:r>
+        <w:rPr>
+          <w:rFonts w:cstheme="minorHAnsi"/>
+        </w:rPr>
+        <w:t xml:space="preserve"> Yang () – 33%</w:t>
       </w:r>
     </w:p>
     <w:p>
@@ -3356,7 +3451,6 @@
               <w:rPr>
                 <w:rFonts w:cstheme="minorHAnsi"/>
               </w:rPr>
-              <w:lastRenderedPageBreak/>
               <w:t>Some reference</w:t>
             </w:r>
           </w:p>
@@ -3436,7 +3530,7 @@
                 <w:szCs w:val="24"/>
               </w:rPr>
             </w:pPr>
-            <w:hyperlink r:id="rId35" w:history="1">
+            <w:hyperlink r:id="rId36" w:history="1">
               <w:r>
                 <w:rPr>
                   <w:rStyle w:val="a3"/>
@@ -3850,7 +3944,31 @@
                 <w:sz w:val="24"/>
                 <w:szCs w:val="24"/>
               </w:rPr>
-              <w:t>Page 237 Image Segmentation + page 251 - normalized cuts algorithm.+ Page 255 Examples image segmentation by minimizing the Chan-Vese model using ROF de-noising.</w:t>
+              <w:t>Page 237 Image Segmentation + page 251 - normalized cuts algorithm.+ Page 255 Examples image segmentation by minimizing the Chan-</w:t>
+            </w:r>
+            <w:proofErr w:type="spellStart"/>
+            <w:r>
+              <w:rPr>
+                <w:rFonts w:asciiTheme="minorHAnsi" w:hAnsiTheme="minorHAnsi" w:cstheme="minorHAnsi"/>
+                <w:b w:val="0"/>
+                <w:bCs w:val="0"/>
+                <w:color w:val="3D3B49"/>
+                <w:sz w:val="24"/>
+                <w:szCs w:val="24"/>
+              </w:rPr>
+              <w:t>Vese</w:t>
+            </w:r>
+            <w:proofErr w:type="spellEnd"/>
+            <w:r>
+              <w:rPr>
+                <w:rFonts w:asciiTheme="minorHAnsi" w:hAnsiTheme="minorHAnsi" w:cstheme="minorHAnsi"/>
+                <w:b w:val="0"/>
+                <w:bCs w:val="0"/>
+                <w:color w:val="3D3B49"/>
+                <w:sz w:val="24"/>
+                <w:szCs w:val="24"/>
+              </w:rPr>
+              <w:t xml:space="preserve"> model using ROF de-noising.</w:t>
             </w:r>
           </w:p>
           <w:p>
@@ -3888,60 +4006,6 @@
                 <w:rFonts w:cstheme="minorHAnsi"/>
               </w:rPr>
               <w:t xml:space="preserve">Book: </w:t>
-            </w:r>
-          </w:p>
-          <w:p>
-            <w:pPr>
-              <w:rPr>
-                <w:rFonts w:cstheme="minorHAnsi"/>
-              </w:rPr>
-            </w:pPr>
-          </w:p>
-          <w:p>
-            <w:pPr>
-              <w:pStyle w:val="3"/>
-              <w:shd w:val="clear" w:color="auto" w:fill="FFFFFF"/>
-              <w:spacing w:before="0"/>
-              <w:outlineLvl w:val="2"/>
-              <w:rPr>
-                <w:rFonts w:asciiTheme="minorHAnsi" w:hAnsiTheme="minorHAnsi" w:cstheme="minorHAnsi"/>
-                <w:color w:val="44707B"/>
-              </w:rPr>
-            </w:pPr>
-            <w:hyperlink r:id="rId36" w:history="1">
-              <w:r>
-                <w:rPr>
-                  <w:rStyle w:val="a3"/>
-                  <w:rFonts w:asciiTheme="minorHAnsi" w:hAnsiTheme="minorHAnsi" w:cstheme="minorHAnsi"/>
-                  <w:color w:val="CE3D20"/>
-                </w:rPr>
-                <w:t>OpenCV computer vision with Python</w:t>
-              </w:r>
-            </w:hyperlink>
-          </w:p>
-          <w:p>
-            <w:pPr>
-              <w:rPr>
-                <w:rFonts w:cstheme="minorHAnsi"/>
-              </w:rPr>
-            </w:pPr>
-          </w:p>
-        </w:tc>
-        <w:tc>
-          <w:tcPr>
-            <w:tcW w:w="7190" w:type="dxa"/>
-          </w:tcPr>
-          <w:p>
-            <w:pPr>
-              <w:rPr>
-                <w:rFonts w:cstheme="minorHAnsi"/>
-              </w:rPr>
-            </w:pPr>
-            <w:r>
-              <w:rPr>
-                <w:rFonts w:cstheme="minorHAnsi"/>
-              </w:rPr>
-              <w:t>We can find online version at university library</w:t>
             </w:r>
           </w:p>
           <w:p>
@@ -3980,6 +4044,60 @@
               </w:rPr>
             </w:pPr>
           </w:p>
+        </w:tc>
+        <w:tc>
+          <w:tcPr>
+            <w:tcW w:w="7190" w:type="dxa"/>
+          </w:tcPr>
+          <w:p>
+            <w:pPr>
+              <w:rPr>
+                <w:rFonts w:cstheme="minorHAnsi"/>
+              </w:rPr>
+            </w:pPr>
+            <w:r>
+              <w:rPr>
+                <w:rFonts w:cstheme="minorHAnsi"/>
+              </w:rPr>
+              <w:t>We can find online version at university library</w:t>
+            </w:r>
+          </w:p>
+          <w:p>
+            <w:pPr>
+              <w:rPr>
+                <w:rFonts w:cstheme="minorHAnsi"/>
+              </w:rPr>
+            </w:pPr>
+          </w:p>
+          <w:p>
+            <w:pPr>
+              <w:pStyle w:val="3"/>
+              <w:shd w:val="clear" w:color="auto" w:fill="FFFFFF"/>
+              <w:spacing w:before="0"/>
+              <w:outlineLvl w:val="2"/>
+              <w:rPr>
+                <w:rFonts w:asciiTheme="minorHAnsi" w:hAnsiTheme="minorHAnsi" w:cstheme="minorHAnsi"/>
+                <w:color w:val="44707B"/>
+              </w:rPr>
+            </w:pPr>
+            <w:hyperlink r:id="rId38" w:history="1">
+              <w:r>
+                <w:rPr>
+                  <w:rStyle w:val="a3"/>
+                  <w:rFonts w:asciiTheme="minorHAnsi" w:hAnsiTheme="minorHAnsi" w:cstheme="minorHAnsi"/>
+                  <w:color w:val="CE3D20"/>
+                </w:rPr>
+                <w:t>OpenCV computer vision with Python</w:t>
+              </w:r>
+            </w:hyperlink>
+          </w:p>
+          <w:p>
+            <w:pPr>
+              <w:rPr>
+                <w:rFonts w:cstheme="minorHAnsi"/>
+              </w:rPr>
+            </w:pPr>
+          </w:p>
           <w:p>
             <w:pPr>
               <w:rPr>
@@ -4018,7 +4136,7 @@
                 <w:rFonts w:cstheme="minorHAnsi"/>
               </w:rPr>
             </w:pPr>
-            <w:hyperlink r:id="rId38" w:history="1">
+            <w:hyperlink r:id="rId39" w:history="1">
               <w:r>
                 <w:rPr>
                   <w:rStyle w:val="a3"/>
@@ -4155,7 +4273,7 @@
                 <w:color w:val="C00000"/>
               </w:rPr>
             </w:pPr>
-            <w:hyperlink r:id="rId39" w:history="1">
+            <w:hyperlink r:id="rId40" w:history="1">
               <w:r>
                 <w:rPr>
                   <w:rStyle w:val="a3"/>
@@ -4178,7 +4296,7 @@
                 <w:rFonts w:cstheme="minorHAnsi"/>
               </w:rPr>
             </w:pPr>
-            <w:hyperlink r:id="rId40" w:history="1">
+            <w:hyperlink r:id="rId41" w:history="1">
               <w:r>
                 <w:rPr>
                   <w:rStyle w:val="a3"/>
@@ -4194,7 +4312,7 @@
                 <w:rFonts w:cstheme="minorHAnsi"/>
               </w:rPr>
             </w:pPr>
-            <w:hyperlink r:id="rId41" w:history="1">
+            <w:hyperlink r:id="rId42" w:history="1">
               <w:r>
                 <w:rPr>
                   <w:rStyle w:val="a3"/>
@@ -4210,7 +4328,7 @@
                 <w:rFonts w:cstheme="minorHAnsi"/>
               </w:rPr>
             </w:pPr>
-            <w:hyperlink r:id="rId42" w:history="1">
+            <w:hyperlink r:id="rId43" w:history="1">
               <w:r>
                 <w:rPr>
                   <w:rStyle w:val="a3"/>
@@ -4275,7 +4393,7 @@
                 <w:color w:val="FF0000"/>
               </w:rPr>
             </w:pPr>
-            <w:hyperlink r:id="rId43" w:history="1">
+            <w:hyperlink r:id="rId44" w:history="1">
               <w:r>
                 <w:rPr>
                   <w:rStyle w:val="a3"/>

</xml_diff>

<commit_message>
Use our classifier to predict the board in real time as we play against the engine. TODO: 1. test stability 2. change board theme. REMEMBER TO GIVE CREDITS TO THE ENGINE/GUI IN OUR REPORT
</commit_message>
<xml_diff>
--- a/Submission/Report.docx
+++ b/Submission/Report.docx
@@ -1443,6 +1443,7 @@
         </w:rPr>
         <w:t>‘</w:t>
       </w:r>
+      <w:proofErr w:type="gramStart"/>
       <w:r>
         <w:rPr>
           <w:rFonts w:cstheme="minorHAnsi"/>
@@ -1455,6 +1456,7 @@
         </w:rPr>
         <w:t>‘</w:t>
       </w:r>
+      <w:proofErr w:type="gramEnd"/>
       <w:r>
         <w:rPr>
           <w:rFonts w:cstheme="minorHAnsi"/>
@@ -1934,6 +1936,7 @@
         <w:t xml:space="preserve">Images firstly are read into python using </w:t>
       </w:r>
       <w:proofErr w:type="spellStart"/>
+      <w:proofErr w:type="gramStart"/>
       <w:r>
         <w:rPr>
           <w:rFonts w:cstheme="minorHAnsi"/>
@@ -1947,6 +1950,7 @@
         <w:t>.imread</w:t>
       </w:r>
       <w:proofErr w:type="spellEnd"/>
+      <w:proofErr w:type="gramEnd"/>
       <w:r>
         <w:rPr>
           <w:rFonts w:cstheme="minorHAnsi"/>
@@ -2683,7 +2687,27 @@
           <w:color w:val="auto"/>
           <w:u w:val="none"/>
         </w:rPr>
-        <w:t>, Jan Erik. Programming Computer Vision with Python . 1st ed. Sebastopol, CA: O’Reilly, 2012. Print.</w:t>
+        <w:t xml:space="preserve">, Jan Erik. Programming Computer Vision with </w:t>
+      </w:r>
+      <w:proofErr w:type="gramStart"/>
+      <w:r>
+        <w:rPr>
+          <w:rStyle w:val="a3"/>
+          <w:rFonts w:cstheme="minorHAnsi"/>
+          <w:color w:val="auto"/>
+          <w:u w:val="none"/>
+        </w:rPr>
+        <w:t>Python .</w:t>
+      </w:r>
+      <w:proofErr w:type="gramEnd"/>
+      <w:r>
+        <w:rPr>
+          <w:rStyle w:val="a3"/>
+          <w:rFonts w:cstheme="minorHAnsi"/>
+          <w:color w:val="auto"/>
+          <w:u w:val="none"/>
+        </w:rPr>
+        <w:t xml:space="preserve"> 1st ed. Sebastopol, CA: O’Reilly, 2012. Print.</w:t>
       </w:r>
     </w:p>
     <w:p>
@@ -2716,7 +2740,25 @@
           <w:color w:val="auto"/>
           <w:u w:val="none"/>
         </w:rPr>
-        <w:t xml:space="preserve">, Joseph. OpenCV Computer Vision with Python : Learn to Capture Videos, Manipulate Images, and Track Objects with Python Using the OpenCV Library . Birmingham: </w:t>
+        <w:t xml:space="preserve">, Joseph. OpenCV Computer Vision with </w:t>
+      </w:r>
+      <w:proofErr w:type="gramStart"/>
+      <w:r>
+        <w:rPr>
+          <w:rStyle w:val="a3"/>
+          <w:color w:val="auto"/>
+          <w:u w:val="none"/>
+        </w:rPr>
+        <w:t>Python :</w:t>
+      </w:r>
+      <w:proofErr w:type="gramEnd"/>
+      <w:r>
+        <w:rPr>
+          <w:rStyle w:val="a3"/>
+          <w:color w:val="auto"/>
+          <w:u w:val="none"/>
+        </w:rPr>
+        <w:t xml:space="preserve"> Learn to Capture Videos, Manipulate Images, and Track Objects with Python Using the OpenCV Library . Birmingham: </w:t>
       </w:r>
       <w:proofErr w:type="spellStart"/>
       <w:r>
@@ -2823,6 +2865,27 @@
             <w:rStyle w:val="a3"/>
           </w:rPr>
           <w:t>https://github.com/official-stockfish/Stockfish</w:t>
+        </w:r>
+      </w:hyperlink>
+    </w:p>
+    <w:p>
+      <w:pPr>
+        <w:pStyle w:val="a5"/>
+        <w:numPr>
+          <w:ilvl w:val="0"/>
+          <w:numId w:val="2"/>
+        </w:numPr>
+        <w:spacing w:after="0"/>
+      </w:pPr>
+      <w:r>
+        <w:t xml:space="preserve">CDrill Chess, </w:t>
+      </w:r>
+      <w:hyperlink r:id="rId36" w:history="1">
+        <w:r>
+          <w:rPr>
+            <w:rStyle w:val="a3"/>
+          </w:rPr>
+          <w:t>https://sites.google.com/view/cdrill/download</w:t>
         </w:r>
       </w:hyperlink>
     </w:p>
@@ -3414,6 +3477,7 @@
           <w:sz w:val="28"/>
           <w:szCs w:val="28"/>
         </w:rPr>
+        <w:lastRenderedPageBreak/>
         <w:t xml:space="preserve">Unsorted data for reports </w:t>
       </w:r>
     </w:p>
@@ -3530,7 +3594,7 @@
                 <w:szCs w:val="24"/>
               </w:rPr>
             </w:pPr>
-            <w:hyperlink r:id="rId36" w:history="1">
+            <w:hyperlink r:id="rId37" w:history="1">
               <w:r>
                 <w:rPr>
                   <w:rStyle w:val="a3"/>
@@ -3804,16 +3868,10 @@
                 <w:sz w:val="24"/>
                 <w:szCs w:val="24"/>
               </w:rPr>
-              <w:t xml:space="preserve">Page 161- Chapter 6  - clustering method to group images base on similarity or content </w:t>
+              <w:t xml:space="preserve">Page 161- Chapter </w:t>
             </w:r>
-          </w:p>
-          <w:p>
-            <w:pPr>
-              <w:pStyle w:val="1"/>
-              <w:shd w:val="clear" w:color="auto" w:fill="FFFFFF"/>
-              <w:spacing w:before="0" w:beforeAutospacing="0" w:after="0" w:afterAutospacing="0"/>
-              <w:textAlignment w:val="baseline"/>
-              <w:outlineLvl w:val="0"/>
+            <w:proofErr w:type="gramStart"/>
+            <w:r>
               <w:rPr>
                 <w:rFonts w:asciiTheme="minorHAnsi" w:hAnsiTheme="minorHAnsi" w:cstheme="minorHAnsi"/>
                 <w:b w:val="0"/>
@@ -3822,7 +3880,9 @@
                 <w:sz w:val="24"/>
                 <w:szCs w:val="24"/>
               </w:rPr>
-            </w:pPr>
+              <w:t>6  -</w:t>
+            </w:r>
+            <w:proofErr w:type="gramEnd"/>
             <w:r>
               <w:rPr>
                 <w:rFonts w:asciiTheme="minorHAnsi" w:hAnsiTheme="minorHAnsi" w:cstheme="minorHAnsi"/>
@@ -3832,7 +3892,7 @@
                 <w:sz w:val="24"/>
                 <w:szCs w:val="24"/>
               </w:rPr>
-              <w:t xml:space="preserve">Page 215 - Classifying images - hand gesture recognition </w:t>
+              <w:t xml:space="preserve"> clustering method to group images base on similarity or content </w:t>
             </w:r>
           </w:p>
           <w:p>
@@ -3860,7 +3920,7 @@
                 <w:sz w:val="24"/>
                 <w:szCs w:val="24"/>
               </w:rPr>
-              <w:t>Page 226 – SVM</w:t>
+              <w:t xml:space="preserve">Page 215 - Classifying images - hand gesture recognition </w:t>
             </w:r>
           </w:p>
           <w:p>
@@ -3888,7 +3948,7 @@
                 <w:sz w:val="24"/>
                 <w:szCs w:val="24"/>
               </w:rPr>
-              <w:t>Page 228 - Optical Character Recognition</w:t>
+              <w:t>Page 226 – SVM</w:t>
             </w:r>
           </w:p>
           <w:p>
@@ -3916,7 +3976,7 @@
                 <w:sz w:val="24"/>
                 <w:szCs w:val="24"/>
               </w:rPr>
-              <w:t>Page 232  - Rectifying images ( this should be useful)</w:t>
+              <w:t>Page 228 - Optical Character Recognition</w:t>
             </w:r>
           </w:p>
           <w:p>
@@ -3944,7 +4004,83 @@
                 <w:sz w:val="24"/>
                 <w:szCs w:val="24"/>
               </w:rPr>
-              <w:t>Page 237 Image Segmentation + page 251 - normalized cuts algorithm.+ Page 255 Examples image segmentation by minimizing the Chan-</w:t>
+              <w:t xml:space="preserve">Page </w:t>
+            </w:r>
+            <w:proofErr w:type="gramStart"/>
+            <w:r>
+              <w:rPr>
+                <w:rFonts w:asciiTheme="minorHAnsi" w:hAnsiTheme="minorHAnsi" w:cstheme="minorHAnsi"/>
+                <w:b w:val="0"/>
+                <w:bCs w:val="0"/>
+                <w:color w:val="3D3B49"/>
+                <w:sz w:val="24"/>
+                <w:szCs w:val="24"/>
+              </w:rPr>
+              <w:t>232  -</w:t>
+            </w:r>
+            <w:proofErr w:type="gramEnd"/>
+            <w:r>
+              <w:rPr>
+                <w:rFonts w:asciiTheme="minorHAnsi" w:hAnsiTheme="minorHAnsi" w:cstheme="minorHAnsi"/>
+                <w:b w:val="0"/>
+                <w:bCs w:val="0"/>
+                <w:color w:val="3D3B49"/>
+                <w:sz w:val="24"/>
+                <w:szCs w:val="24"/>
+              </w:rPr>
+              <w:t xml:space="preserve"> Rectifying images ( this should be useful)</w:t>
+            </w:r>
+          </w:p>
+          <w:p>
+            <w:pPr>
+              <w:pStyle w:val="1"/>
+              <w:shd w:val="clear" w:color="auto" w:fill="FFFFFF"/>
+              <w:spacing w:before="0" w:beforeAutospacing="0" w:after="0" w:afterAutospacing="0"/>
+              <w:textAlignment w:val="baseline"/>
+              <w:outlineLvl w:val="0"/>
+              <w:rPr>
+                <w:rFonts w:asciiTheme="minorHAnsi" w:hAnsiTheme="minorHAnsi" w:cstheme="minorHAnsi"/>
+                <w:b w:val="0"/>
+                <w:bCs w:val="0"/>
+                <w:color w:val="3D3B49"/>
+                <w:sz w:val="24"/>
+                <w:szCs w:val="24"/>
+              </w:rPr>
+            </w:pPr>
+            <w:r>
+              <w:rPr>
+                <w:rFonts w:asciiTheme="minorHAnsi" w:hAnsiTheme="minorHAnsi" w:cstheme="minorHAnsi"/>
+                <w:b w:val="0"/>
+                <w:bCs w:val="0"/>
+                <w:color w:val="3D3B49"/>
+                <w:sz w:val="24"/>
+                <w:szCs w:val="24"/>
+              </w:rPr>
+              <w:t xml:space="preserve">Page 237 Image Segmentation + page 251 - normalized cuts </w:t>
+            </w:r>
+            <w:proofErr w:type="gramStart"/>
+            <w:r>
+              <w:rPr>
+                <w:rFonts w:asciiTheme="minorHAnsi" w:hAnsiTheme="minorHAnsi" w:cstheme="minorHAnsi"/>
+                <w:b w:val="0"/>
+                <w:bCs w:val="0"/>
+                <w:color w:val="3D3B49"/>
+                <w:sz w:val="24"/>
+                <w:szCs w:val="24"/>
+              </w:rPr>
+              <w:t>algorithm.+</w:t>
+            </w:r>
+            <w:proofErr w:type="gramEnd"/>
+            <w:r>
+              <w:rPr>
+                <w:rFonts w:asciiTheme="minorHAnsi" w:hAnsiTheme="minorHAnsi" w:cstheme="minorHAnsi"/>
+                <w:b w:val="0"/>
+                <w:bCs w:val="0"/>
+                <w:color w:val="3D3B49"/>
+                <w:sz w:val="24"/>
+                <w:szCs w:val="24"/>
+              </w:rPr>
+              <w:t xml:space="preserve"> Page 255 Examples image segmentation by minimizing the Chan-</w:t>
             </w:r>
             <w:proofErr w:type="spellStart"/>
             <w:r>
@@ -4006,60 +4142,6 @@
                 <w:rFonts w:cstheme="minorHAnsi"/>
               </w:rPr>
               <w:t xml:space="preserve">Book: </w:t>
-            </w:r>
-          </w:p>
-          <w:p>
-            <w:pPr>
-              <w:rPr>
-                <w:rFonts w:cstheme="minorHAnsi"/>
-              </w:rPr>
-            </w:pPr>
-          </w:p>
-          <w:p>
-            <w:pPr>
-              <w:pStyle w:val="3"/>
-              <w:shd w:val="clear" w:color="auto" w:fill="FFFFFF"/>
-              <w:spacing w:before="0"/>
-              <w:outlineLvl w:val="2"/>
-              <w:rPr>
-                <w:rFonts w:asciiTheme="minorHAnsi" w:hAnsiTheme="minorHAnsi" w:cstheme="minorHAnsi"/>
-                <w:color w:val="44707B"/>
-              </w:rPr>
-            </w:pPr>
-            <w:hyperlink r:id="rId37" w:history="1">
-              <w:r>
-                <w:rPr>
-                  <w:rStyle w:val="a3"/>
-                  <w:rFonts w:asciiTheme="minorHAnsi" w:hAnsiTheme="minorHAnsi" w:cstheme="minorHAnsi"/>
-                  <w:color w:val="CE3D20"/>
-                </w:rPr>
-                <w:t>OpenCV computer vision with Python</w:t>
-              </w:r>
-            </w:hyperlink>
-          </w:p>
-          <w:p>
-            <w:pPr>
-              <w:rPr>
-                <w:rFonts w:cstheme="minorHAnsi"/>
-              </w:rPr>
-            </w:pPr>
-          </w:p>
-        </w:tc>
-        <w:tc>
-          <w:tcPr>
-            <w:tcW w:w="7190" w:type="dxa"/>
-          </w:tcPr>
-          <w:p>
-            <w:pPr>
-              <w:rPr>
-                <w:rFonts w:cstheme="minorHAnsi"/>
-              </w:rPr>
-            </w:pPr>
-            <w:r>
-              <w:rPr>
-                <w:rFonts w:cstheme="minorHAnsi"/>
-              </w:rPr>
-              <w:t>We can find online version at university library</w:t>
             </w:r>
           </w:p>
           <w:p>
@@ -4098,6 +4180,60 @@
               </w:rPr>
             </w:pPr>
           </w:p>
+        </w:tc>
+        <w:tc>
+          <w:tcPr>
+            <w:tcW w:w="7190" w:type="dxa"/>
+          </w:tcPr>
+          <w:p>
+            <w:pPr>
+              <w:rPr>
+                <w:rFonts w:cstheme="minorHAnsi"/>
+              </w:rPr>
+            </w:pPr>
+            <w:r>
+              <w:rPr>
+                <w:rFonts w:cstheme="minorHAnsi"/>
+              </w:rPr>
+              <w:t>We can find online version at university library</w:t>
+            </w:r>
+          </w:p>
+          <w:p>
+            <w:pPr>
+              <w:rPr>
+                <w:rFonts w:cstheme="minorHAnsi"/>
+              </w:rPr>
+            </w:pPr>
+          </w:p>
+          <w:p>
+            <w:pPr>
+              <w:pStyle w:val="3"/>
+              <w:shd w:val="clear" w:color="auto" w:fill="FFFFFF"/>
+              <w:spacing w:before="0"/>
+              <w:outlineLvl w:val="2"/>
+              <w:rPr>
+                <w:rFonts w:asciiTheme="minorHAnsi" w:hAnsiTheme="minorHAnsi" w:cstheme="minorHAnsi"/>
+                <w:color w:val="44707B"/>
+              </w:rPr>
+            </w:pPr>
+            <w:hyperlink r:id="rId39" w:history="1">
+              <w:r>
+                <w:rPr>
+                  <w:rStyle w:val="a3"/>
+                  <w:rFonts w:asciiTheme="minorHAnsi" w:hAnsiTheme="minorHAnsi" w:cstheme="minorHAnsi"/>
+                  <w:color w:val="CE3D20"/>
+                </w:rPr>
+                <w:t>OpenCV computer vision with Python</w:t>
+              </w:r>
+            </w:hyperlink>
+          </w:p>
+          <w:p>
+            <w:pPr>
+              <w:rPr>
+                <w:rFonts w:cstheme="minorHAnsi"/>
+              </w:rPr>
+            </w:pPr>
+          </w:p>
           <w:p>
             <w:pPr>
               <w:rPr>
@@ -4136,7 +4272,7 @@
                 <w:rFonts w:cstheme="minorHAnsi"/>
               </w:rPr>
             </w:pPr>
-            <w:hyperlink r:id="rId39" w:history="1">
+            <w:hyperlink r:id="rId40" w:history="1">
               <w:r>
                 <w:rPr>
                   <w:rStyle w:val="a3"/>
@@ -4273,7 +4409,7 @@
                 <w:color w:val="C00000"/>
               </w:rPr>
             </w:pPr>
-            <w:hyperlink r:id="rId40" w:history="1">
+            <w:hyperlink r:id="rId41" w:history="1">
               <w:r>
                 <w:rPr>
                   <w:rStyle w:val="a3"/>
@@ -4296,7 +4432,7 @@
                 <w:rFonts w:cstheme="minorHAnsi"/>
               </w:rPr>
             </w:pPr>
-            <w:hyperlink r:id="rId41" w:history="1">
+            <w:hyperlink r:id="rId42" w:history="1">
               <w:r>
                 <w:rPr>
                   <w:rStyle w:val="a3"/>
@@ -4312,7 +4448,7 @@
                 <w:rFonts w:cstheme="minorHAnsi"/>
               </w:rPr>
             </w:pPr>
-            <w:hyperlink r:id="rId42" w:history="1">
+            <w:hyperlink r:id="rId43" w:history="1">
               <w:r>
                 <w:rPr>
                   <w:rStyle w:val="a3"/>
@@ -4328,7 +4464,7 @@
                 <w:rFonts w:cstheme="minorHAnsi"/>
               </w:rPr>
             </w:pPr>
-            <w:hyperlink r:id="rId43" w:history="1">
+            <w:hyperlink r:id="rId44" w:history="1">
               <w:r>
                 <w:rPr>
                   <w:rStyle w:val="a3"/>
@@ -4393,7 +4529,7 @@
                 <w:color w:val="FF0000"/>
               </w:rPr>
             </w:pPr>
-            <w:hyperlink r:id="rId44" w:history="1">
+            <w:hyperlink r:id="rId45" w:history="1">
               <w:r>
                 <w:rPr>
                   <w:rStyle w:val="a3"/>

</xml_diff>